<commit_message>
Relatório do Processo de Software
</commit_message>
<xml_diff>
--- a/Documentacao/Documentos/Relatorio Processo de Software.docx
+++ b/Documentacao/Documentos/Relatorio Processo de Software.docx
@@ -390,6 +390,122 @@
           <w:rtl w:val="0"/>
         </w:rPr>
         <w:t xml:space="preserve">2021</w:t>
+      </w:r>
+    </w:p>
+    <w:p>
+      <w:pPr>
+        <w:spacing w:after="240" w:before="240" w:line="360" w:lineRule="auto"/>
+        <w:jc w:val="center"/>
+        <w:rPr>
+          <w:rFonts w:ascii="Times New Roman" w:cs="Times New Roman" w:eastAsia="Times New Roman" w:hAnsi="Times New Roman"/>
+          <w:sz w:val="24"/>
+          <w:szCs w:val="24"/>
+        </w:rPr>
+      </w:pPr>
+      <w:r>
+        <w:rPr>
+          <w:rtl w:val="0"/>
+        </w:rPr>
+      </w:r>
+    </w:p>
+    <w:p>
+      <w:pPr>
+        <w:spacing w:after="240" w:before="240" w:line="360" w:lineRule="auto"/>
+        <w:ind w:firstLine="720"/>
+        <w:jc w:val="both"/>
+        <w:rPr>
+          <w:rFonts w:ascii="Times New Roman" w:cs="Times New Roman" w:eastAsia="Times New Roman" w:hAnsi="Times New Roman"/>
+          <w:sz w:val="24"/>
+          <w:szCs w:val="24"/>
+        </w:rPr>
+      </w:pPr>
+      <w:r>
+        <w:rPr>
+          <w:rFonts w:ascii="Times New Roman" w:cs="Times New Roman" w:eastAsia="Times New Roman" w:hAnsi="Times New Roman"/>
+          <w:sz w:val="24"/>
+          <w:szCs w:val="24"/>
+          <w:rtl w:val="0"/>
+        </w:rPr>
+        <w:t xml:space="preserve">No desenvolvimento deste projeto utilizamos o método ágil Scrum, esse foi o processo de software que mais nos identificamos, visto que, a interação, o acompanhamento do desenvolvimento e  a divisão de tarefas fica muito melhor. </w:t>
+      </w:r>
+    </w:p>
+    <w:p>
+      <w:pPr>
+        <w:spacing w:after="240" w:before="240" w:line="360" w:lineRule="auto"/>
+        <w:ind w:firstLine="720"/>
+        <w:jc w:val="both"/>
+        <w:rPr>
+          <w:rFonts w:ascii="Times New Roman" w:cs="Times New Roman" w:eastAsia="Times New Roman" w:hAnsi="Times New Roman"/>
+          <w:sz w:val="24"/>
+          <w:szCs w:val="24"/>
+        </w:rPr>
+      </w:pPr>
+      <w:r>
+        <w:rPr>
+          <w:rFonts w:ascii="Times New Roman" w:cs="Times New Roman" w:eastAsia="Times New Roman" w:hAnsi="Times New Roman"/>
+          <w:sz w:val="24"/>
+          <w:szCs w:val="24"/>
+          <w:rtl w:val="0"/>
+        </w:rPr>
+        <w:t xml:space="preserve">Geralmente no método ágil Scrum, os sprints são de 15 ou 30 dias, no entanto, achamos melhor diminuir esse tempo para 8 dias. Ou seja, a cada 8 dias nos reunimos e relatamos um ao outro os avanços daquela semana, problemas encontrados, novas ideias e fazíamos a divisão das tarefas para a nova sprint. Além disso, diariamente conversávamos  sobre o andamento das tarefas, dúvidas e etc.</w:t>
+      </w:r>
+    </w:p>
+    <w:p>
+      <w:pPr>
+        <w:spacing w:after="240" w:before="240" w:line="360" w:lineRule="auto"/>
+        <w:ind w:firstLine="720"/>
+        <w:jc w:val="both"/>
+        <w:rPr>
+          <w:rFonts w:ascii="Times New Roman" w:cs="Times New Roman" w:eastAsia="Times New Roman" w:hAnsi="Times New Roman"/>
+          <w:sz w:val="24"/>
+          <w:szCs w:val="24"/>
+        </w:rPr>
+      </w:pPr>
+      <w:r>
+        <w:rPr>
+          <w:rFonts w:ascii="Times New Roman" w:cs="Times New Roman" w:eastAsia="Times New Roman" w:hAnsi="Times New Roman"/>
+          <w:sz w:val="24"/>
+          <w:szCs w:val="24"/>
+          <w:rtl w:val="0"/>
+        </w:rPr>
+        <w:t xml:space="preserve">Outra adaptação que fizemos foi inserir a programação em dupla em nossa rotina de desenvolvimento, nas partes que consideramos mais difíceis optamos por trabalhar desse modelo e o resultado foi bastante positivo.</w:t>
+      </w:r>
+    </w:p>
+    <w:p>
+      <w:pPr>
+        <w:spacing w:after="240" w:before="240" w:line="360" w:lineRule="auto"/>
+        <w:ind w:firstLine="720"/>
+        <w:jc w:val="both"/>
+        <w:rPr>
+          <w:rFonts w:ascii="Times New Roman" w:cs="Times New Roman" w:eastAsia="Times New Roman" w:hAnsi="Times New Roman"/>
+          <w:sz w:val="24"/>
+          <w:szCs w:val="24"/>
+        </w:rPr>
+      </w:pPr>
+      <w:r>
+        <w:rPr>
+          <w:rFonts w:ascii="Times New Roman" w:cs="Times New Roman" w:eastAsia="Times New Roman" w:hAnsi="Times New Roman"/>
+          <w:sz w:val="24"/>
+          <w:szCs w:val="24"/>
+          <w:rtl w:val="0"/>
+        </w:rPr>
+        <w:t xml:space="preserve">Por fim, utilizamos o GitHub para fazer o controle de versões do nosso projeto, o que contribuiu para o desenvolvimento do software e possibilitou que as duas partes envolvidas tivessem total conhecimento do sistema.</w:t>
+      </w:r>
+    </w:p>
+    <w:p>
+      <w:pPr>
+        <w:spacing w:after="240" w:before="240" w:line="360" w:lineRule="auto"/>
+        <w:jc w:val="both"/>
+        <w:rPr>
+          <w:rFonts w:ascii="Times New Roman" w:cs="Times New Roman" w:eastAsia="Times New Roman" w:hAnsi="Times New Roman"/>
+          <w:sz w:val="24"/>
+          <w:szCs w:val="24"/>
+        </w:rPr>
+      </w:pPr>
+      <w:r>
+        <w:rPr>
+          <w:rtl w:val="0"/>
+        </w:rPr>
       </w:r>
     </w:p>
     <w:p>

</xml_diff>